<commit_message>
docs(setup): updated with Regev's comments
</commit_message>
<xml_diff>
--- a/On-prem Usage Setup.docx
+++ b/On-prem Usage Setup.docx
@@ -25,7 +25,35 @@
         <w:rPr>
           <w:rFonts w:asciiTheme="minorHAnsi" w:hAnsiTheme="minorHAnsi"/>
         </w:rPr>
-        <w:t>This document details how to setup usage data collection for on-prem MCMs. For customers in EMEA, we need to have explicit permission to install the script because the usage data is pushed to Amazon Redshift. There are two scripts, usage-to-gainsight.ps1 (PowerShell), and usage-to-gainsight.sql that get deployed to each MCM then set to run daily in the Windows Task Scheduler.</w:t>
+        <w:t>This document details how to setup usage data collection for on-</w:t>
+      </w:r>
+      <w:proofErr w:type="spellStart"/>
+      <w:r>
+        <w:rPr>
+          <w:rFonts w:asciiTheme="minorHAnsi" w:hAnsiTheme="minorHAnsi"/>
+        </w:rPr>
+        <w:t>prem</w:t>
+      </w:r>
+      <w:proofErr w:type="spellEnd"/>
+      <w:r>
+        <w:rPr>
+          <w:rFonts w:asciiTheme="minorHAnsi" w:hAnsiTheme="minorHAnsi"/>
+        </w:rPr>
+        <w:t xml:space="preserve"> MCMs. For customers in EMEA, we need to have explicit permission to install the script because the usage data is pushed to Amazon Redshift. There are two scripts, usage-to-gainsight.ps1 (PowerShell), and usage-to-</w:t>
+      </w:r>
+      <w:proofErr w:type="spellStart"/>
+      <w:r>
+        <w:rPr>
+          <w:rFonts w:asciiTheme="minorHAnsi" w:hAnsiTheme="minorHAnsi"/>
+        </w:rPr>
+        <w:t>gainsight.sql</w:t>
+      </w:r>
+      <w:proofErr w:type="spellEnd"/>
+      <w:r>
+        <w:rPr>
+          <w:rFonts w:asciiTheme="minorHAnsi" w:hAnsiTheme="minorHAnsi"/>
+        </w:rPr>
+        <w:t xml:space="preserve"> that get deployed to each MCM then set to run daily in the Windows Task Scheduler.</w:t>
       </w:r>
     </w:p>
     <w:p/>
@@ -102,22 +130,10 @@
         </w:numPr>
       </w:pPr>
       <w:r>
-        <w:t>You must know the external FQDN of the MCM and whether it differs from the Control Panel -&gt; System settings.</w:t>
-      </w:r>
-      <w:r>
-        <w:t xml:space="preserve"> Step 2a below will validate this.</w:t>
-      </w:r>
-    </w:p>
-    <w:p>
-      <w:pPr>
-        <w:pStyle w:val="ListParagraph"/>
-        <w:numPr>
-          <w:ilvl w:val="0"/>
-          <w:numId w:val="1"/>
-        </w:numPr>
-      </w:pPr>
-      <w:r>
-        <w:t xml:space="preserve">The MCM must be able to reach </w:t>
+        <w:t>Using Google Chrome (not IE), t</w:t>
+      </w:r>
+      <w:r>
+        <w:t xml:space="preserve">he MCM must be able to reach </w:t>
       </w:r>
       <w:hyperlink r:id="rId5" w:history="1">
         <w:r>
@@ -131,7 +147,15 @@
         <w:t xml:space="preserve"> (will return JSON with result: false when you try to access via browser)</w:t>
       </w:r>
       <w:r>
-        <w:t>. If you do not get a response, the MCM cannot reach Gainsight. Do not continue.</w:t>
+        <w:t xml:space="preserve">. If you do not get a response, the MCM cannot reach </w:t>
+      </w:r>
+      <w:proofErr w:type="spellStart"/>
+      <w:r>
+        <w:t>Gainsight</w:t>
+      </w:r>
+      <w:proofErr w:type="spellEnd"/>
+      <w:r>
+        <w:t>. Do not continue.</w:t>
       </w:r>
     </w:p>
     <w:p>
@@ -179,7 +203,15 @@
         </w:numPr>
       </w:pPr>
       <w:r>
-        <w:t>Must be able to transfer the scripts, usage-to-gainsight.ps1 and usage-to-gainsight.sql to the file system of the MCM. Note: the Pow</w:t>
+        <w:t>Must be able to transfer the scripts, usage-to-gainsight.ps1 and usage-to-</w:t>
+      </w:r>
+      <w:proofErr w:type="spellStart"/>
+      <w:r>
+        <w:t>gainsight.sql</w:t>
+      </w:r>
+      <w:proofErr w:type="spellEnd"/>
+      <w:r>
+        <w:t xml:space="preserve"> to the file system of the MCM. Note: the Pow</w:t>
       </w:r>
       <w:r>
         <w:t>erShell script (the former) can</w:t>
@@ -206,7 +238,11 @@
         <w:t xml:space="preserve"> C:\Program Files</w:t>
       </w:r>
       <w:r>
-        <w:t xml:space="preserve"> (x86)</w:t>
+        <w:t xml:space="preserve"> (x</w:t>
+      </w:r>
+      <w:proofErr w:type="gramStart"/>
+      <w:r>
+        <w:t>86)</w:t>
       </w:r>
       <w:r>
         <w:t>\Postgre</w:t>
@@ -218,7 +254,11 @@
         <w:t>\</w:t>
       </w:r>
       <w:r>
-        <w:t>bin. Please adjust the path on line 68</w:t>
+        <w:t>bin</w:t>
+      </w:r>
+      <w:proofErr w:type="gramEnd"/>
+      <w:r>
+        <w:t>. Please adjust the path on line 68</w:t>
       </w:r>
       <w:r>
         <w:t xml:space="preserve"> of usage-to-gainsight.ps1 </w:t>
@@ -229,12 +269,14 @@
       <w:r>
         <w:t xml:space="preserve"> </w:t>
       </w:r>
+      <w:proofErr w:type="spellStart"/>
       <w:r>
         <w:rPr>
           <w:b/>
         </w:rPr>
         <w:t>psql</w:t>
       </w:r>
+      <w:proofErr w:type="spellEnd"/>
       <w:r>
         <w:t xml:space="preserve"> is located elsewhere.</w:t>
       </w:r>
@@ -262,7 +304,15 @@
         </w:numPr>
       </w:pPr>
       <w:r>
-        <w:t>Transfer usage-to-gainsight.ps1 and usage-to-gainsight.sql to C:\Users\Administrator\Documents on the MCM.</w:t>
+        <w:t>Transfer usage-to-gainsight.ps1 and usage-to-</w:t>
+      </w:r>
+      <w:proofErr w:type="spellStart"/>
+      <w:r>
+        <w:t>gainsight.sql</w:t>
+      </w:r>
+      <w:proofErr w:type="spellEnd"/>
+      <w:r>
+        <w:t xml:space="preserve"> to C:\Users\Administrator\Documents on the MCM.</w:t>
       </w:r>
     </w:p>
     <w:p>
@@ -341,12 +391,14 @@
       <w:r>
         <w:t xml:space="preserve"> </w:t>
       </w:r>
+      <w:proofErr w:type="spellStart"/>
       <w:r>
         <w:rPr>
           <w:b/>
         </w:rPr>
         <w:t>psql</w:t>
       </w:r>
+      <w:proofErr w:type="spellEnd"/>
       <w:r>
         <w:t xml:space="preserve">, edit </w:t>
       </w:r>
@@ -355,367 +407,444 @@
       </w:r>
       <w:r>
         <w:t>11</w:t>
+      </w:r>
+      <w:r>
+        <w:t>.</w:t>
+      </w:r>
+    </w:p>
+    <w:p>
+      <w:pPr>
+        <w:pStyle w:val="ListParagraph"/>
+        <w:numPr>
+          <w:ilvl w:val="0"/>
+          <w:numId w:val="2"/>
+        </w:numPr>
+      </w:pPr>
+      <w:r>
+        <w:t xml:space="preserve">Open </w:t>
+      </w:r>
+      <w:r>
+        <w:rPr>
+          <w:b/>
+        </w:rPr>
+        <w:t xml:space="preserve">Windows </w:t>
+      </w:r>
+      <w:r>
+        <w:rPr>
+          <w:b/>
+        </w:rPr>
+        <w:t xml:space="preserve">PowerShell </w:t>
+      </w:r>
+      <w:r>
+        <w:t>on th</w:t>
+      </w:r>
+      <w:r>
+        <w:t>e MCM (not Command Prompt) then</w:t>
+      </w:r>
+    </w:p>
+    <w:p>
+      <w:pPr>
+        <w:pStyle w:val="ListParagraph"/>
+        <w:numPr>
+          <w:ilvl w:val="1"/>
+          <w:numId w:val="2"/>
+        </w:numPr>
+      </w:pPr>
+      <w:r>
+        <w:t>T</w:t>
+      </w:r>
+      <w:r>
+        <w:t xml:space="preserve">ype </w:t>
+      </w:r>
+      <w:r>
+        <w:rPr>
+          <w:b/>
+        </w:rPr>
+        <w:t>Set-</w:t>
+      </w:r>
+      <w:proofErr w:type="spellStart"/>
+      <w:r>
+        <w:rPr>
+          <w:b/>
+        </w:rPr>
+        <w:t>ExecutionPolicy</w:t>
+      </w:r>
+      <w:proofErr w:type="spellEnd"/>
+      <w:r>
+        <w:rPr>
+          <w:b/>
+        </w:rPr>
+        <w:t xml:space="preserve"> Unrestricted</w:t>
+      </w:r>
+      <w:r>
+        <w:t xml:space="preserve"> </w:t>
+      </w:r>
+      <w:r>
+        <w:t>and</w:t>
+      </w:r>
+      <w:r>
+        <w:t xml:space="preserve"> hit </w:t>
+      </w:r>
+      <w:r>
+        <w:rPr>
+          <w:b/>
+        </w:rPr>
+        <w:t>Enter</w:t>
+      </w:r>
+      <w:r>
+        <w:t>.</w:t>
+      </w:r>
+      <w:r>
+        <w:t xml:space="preserve"> If a rollback is necessary, the original state can be restored using </w:t>
+      </w:r>
+      <w:r>
+        <w:rPr>
+          <w:b/>
+        </w:rPr>
+        <w:t>Set-</w:t>
+      </w:r>
+      <w:proofErr w:type="spellStart"/>
+      <w:r>
+        <w:rPr>
+          <w:b/>
+        </w:rPr>
+        <w:t>ExecutionPolicy</w:t>
+      </w:r>
+      <w:proofErr w:type="spellEnd"/>
+      <w:r>
+        <w:rPr>
+          <w:b/>
+        </w:rPr>
+        <w:t xml:space="preserve"> Restricted</w:t>
+      </w:r>
+      <w:r>
+        <w:t>.</w:t>
+      </w:r>
+    </w:p>
+    <w:p>
+      <w:pPr>
+        <w:pStyle w:val="ListParagraph"/>
+        <w:numPr>
+          <w:ilvl w:val="1"/>
+          <w:numId w:val="2"/>
+        </w:numPr>
+      </w:pPr>
+      <w:r>
+        <w:t xml:space="preserve">Type </w:t>
+      </w:r>
+      <w:r>
+        <w:rPr>
+          <w:b/>
+        </w:rPr>
+        <w:t>C:\Users\Administrator\Documents\usage-to-gainsight.ps1</w:t>
+      </w:r>
+      <w:r>
+        <w:t xml:space="preserve"> and hit Enter. Look for “Successfully uploaded </w:t>
+      </w:r>
+      <w:r>
+        <w:t>C:\Temp\usage1</w:t>
+      </w:r>
+      <w:r>
+        <w:t>.csv” in the output. If you see “Failed to upload”, contact Nate Stuyvesant.</w:t>
+      </w:r>
+    </w:p>
+    <w:p>
+      <w:pPr>
+        <w:pStyle w:val="ListParagraph"/>
+        <w:numPr>
+          <w:ilvl w:val="0"/>
+          <w:numId w:val="2"/>
+        </w:numPr>
+      </w:pPr>
+      <w:r>
+        <w:lastRenderedPageBreak/>
+        <w:t xml:space="preserve">Open </w:t>
+      </w:r>
+      <w:r>
+        <w:rPr>
+          <w:b/>
+        </w:rPr>
+        <w:t>Control Panel</w:t>
+      </w:r>
+      <w:r>
+        <w:t xml:space="preserve"> -&gt; </w:t>
+      </w:r>
+      <w:r>
+        <w:rPr>
+          <w:b/>
+        </w:rPr>
+        <w:t>Administrative Tools</w:t>
+      </w:r>
+      <w:r>
+        <w:t xml:space="preserve"> -&gt; </w:t>
+      </w:r>
+      <w:r>
+        <w:rPr>
+          <w:b/>
+        </w:rPr>
+        <w:t>Task Scheduler</w:t>
+      </w:r>
+    </w:p>
+    <w:p>
+      <w:pPr>
+        <w:pStyle w:val="ListParagraph"/>
+        <w:numPr>
+          <w:ilvl w:val="1"/>
+          <w:numId w:val="2"/>
+        </w:numPr>
+      </w:pPr>
+      <w:r>
+        <w:rPr>
+          <w:b/>
+        </w:rPr>
+        <w:t>Action</w:t>
+      </w:r>
+      <w:r>
+        <w:t xml:space="preserve"> menu -&gt; </w:t>
+      </w:r>
+      <w:r>
+        <w:rPr>
+          <w:b/>
+        </w:rPr>
+        <w:t>Create Task</w:t>
+      </w:r>
+    </w:p>
+    <w:p>
+      <w:pPr>
+        <w:pStyle w:val="ListParagraph"/>
+        <w:numPr>
+          <w:ilvl w:val="2"/>
+          <w:numId w:val="2"/>
+        </w:numPr>
+      </w:pPr>
+      <w:r>
+        <w:t xml:space="preserve">In the </w:t>
+      </w:r>
+      <w:r>
+        <w:rPr>
+          <w:b/>
+        </w:rPr>
+        <w:t>Create Task</w:t>
+      </w:r>
+      <w:r>
+        <w:t xml:space="preserve"> dialog, set the </w:t>
+      </w:r>
+      <w:r>
+        <w:rPr>
+          <w:b/>
+        </w:rPr>
+        <w:t>Name</w:t>
+      </w:r>
+      <w:r>
+        <w:t xml:space="preserve"> field to </w:t>
+      </w:r>
+      <w:r>
+        <w:rPr>
+          <w:b/>
+        </w:rPr>
+        <w:t>Upload Usage</w:t>
+      </w:r>
+    </w:p>
+    <w:p>
+      <w:pPr>
+        <w:pStyle w:val="ListParagraph"/>
+        <w:numPr>
+          <w:ilvl w:val="2"/>
+          <w:numId w:val="2"/>
+        </w:numPr>
+      </w:pPr>
+      <w:r>
+        <w:rPr>
+          <w:b/>
+        </w:rPr>
+        <w:t>Add description</w:t>
+      </w:r>
+      <w:r>
+        <w:t xml:space="preserve">, “Usage report for Perfecto cloud written by Nate Stuyvesant </w:t>
+      </w:r>
+      <w:hyperlink r:id="rId7" w:history="1">
+        <w:r>
+          <w:rPr>
+            <w:rStyle w:val="Hyperlink"/>
+          </w:rPr>
+          <w:t>nates@perfectomobile.com</w:t>
+        </w:r>
+      </w:hyperlink>
+      <w:r>
+        <w:t>”</w:t>
+      </w:r>
+    </w:p>
+    <w:p>
+      <w:pPr>
+        <w:pStyle w:val="ListParagraph"/>
+        <w:numPr>
+          <w:ilvl w:val="2"/>
+          <w:numId w:val="2"/>
+        </w:numPr>
+      </w:pPr>
+      <w:r>
+        <w:t xml:space="preserve">Check </w:t>
+      </w:r>
+      <w:r>
+        <w:rPr>
+          <w:b/>
+        </w:rPr>
+        <w:t>Run whether user is logged on or not</w:t>
+      </w:r>
+    </w:p>
+    <w:p>
+      <w:pPr>
+        <w:pStyle w:val="ListParagraph"/>
+        <w:numPr>
+          <w:ilvl w:val="2"/>
+          <w:numId w:val="2"/>
+        </w:numPr>
+      </w:pPr>
+      <w:r>
+        <w:t xml:space="preserve">Click the </w:t>
+      </w:r>
+      <w:r>
+        <w:rPr>
+          <w:b/>
+        </w:rPr>
+        <w:t>Triggers</w:t>
+      </w:r>
+      <w:r>
+        <w:t xml:space="preserve"> tab</w:t>
+      </w:r>
+    </w:p>
+    <w:p>
+      <w:pPr>
+        <w:pStyle w:val="ListParagraph"/>
+        <w:numPr>
+          <w:ilvl w:val="2"/>
+          <w:numId w:val="2"/>
+        </w:numPr>
+      </w:pPr>
+      <w:r>
+        <w:t xml:space="preserve">Click </w:t>
+      </w:r>
+      <w:r>
+        <w:rPr>
+          <w:b/>
+        </w:rPr>
+        <w:t>New…</w:t>
+      </w:r>
+      <w:r>
+        <w:t xml:space="preserve"> button</w:t>
       </w:r>
       <w:bookmarkStart w:id="0" w:name="_GoBack"/>
       <w:bookmarkEnd w:id="0"/>
-      <w:r>
-        <w:t>.</w:t>
-      </w:r>
-    </w:p>
-    <w:p>
-      <w:pPr>
-        <w:pStyle w:val="ListParagraph"/>
-        <w:numPr>
-          <w:ilvl w:val="0"/>
-          <w:numId w:val="2"/>
-        </w:numPr>
-      </w:pPr>
-      <w:r>
-        <w:t xml:space="preserve">Open </w:t>
-      </w:r>
-      <w:r>
-        <w:rPr>
-          <w:b/>
-        </w:rPr>
-        <w:t xml:space="preserve">Windows </w:t>
-      </w:r>
-      <w:r>
-        <w:rPr>
-          <w:b/>
-        </w:rPr>
-        <w:t xml:space="preserve">PowerShell </w:t>
-      </w:r>
-      <w:r>
-        <w:t>on th</w:t>
-      </w:r>
-      <w:r>
-        <w:t>e MCM (not Command Prompt) then</w:t>
-      </w:r>
-    </w:p>
-    <w:p>
-      <w:pPr>
-        <w:pStyle w:val="ListParagraph"/>
-        <w:numPr>
-          <w:ilvl w:val="1"/>
-          <w:numId w:val="2"/>
-        </w:numPr>
-      </w:pPr>
-      <w:r>
-        <w:t>T</w:t>
-      </w:r>
-      <w:r>
-        <w:t xml:space="preserve">ype </w:t>
-      </w:r>
-      <w:r>
-        <w:rPr>
-          <w:b/>
-        </w:rPr>
-        <w:t>Set-ExecutionPolicy Unrestricted</w:t>
-      </w:r>
-      <w:r>
-        <w:t xml:space="preserve"> </w:t>
-      </w:r>
-      <w:r>
-        <w:t>and</w:t>
-      </w:r>
-      <w:r>
-        <w:t xml:space="preserve"> hit </w:t>
-      </w:r>
-      <w:r>
-        <w:rPr>
-          <w:b/>
-        </w:rPr>
-        <w:t>Enter</w:t>
-      </w:r>
-      <w:r>
-        <w:t>.</w:t>
-      </w:r>
-    </w:p>
-    <w:p>
-      <w:pPr>
-        <w:pStyle w:val="ListParagraph"/>
-        <w:numPr>
-          <w:ilvl w:val="1"/>
-          <w:numId w:val="2"/>
-        </w:numPr>
-      </w:pPr>
-      <w:r>
-        <w:lastRenderedPageBreak/>
+    </w:p>
+    <w:p>
+      <w:pPr>
+        <w:pStyle w:val="ListParagraph"/>
+        <w:numPr>
+          <w:ilvl w:val="2"/>
+          <w:numId w:val="2"/>
+        </w:numPr>
+      </w:pPr>
+      <w:r>
+        <w:t xml:space="preserve">Select the </w:t>
+      </w:r>
+      <w:r>
+        <w:rPr>
+          <w:b/>
+        </w:rPr>
+        <w:t>Daily</w:t>
+      </w:r>
+      <w:r>
+        <w:t xml:space="preserve"> radio button and select a convenient time to run the script (doesn’t matter but better if it’s not when the MCM gets upgrades)</w:t>
+      </w:r>
+    </w:p>
+    <w:p>
+      <w:pPr>
+        <w:pStyle w:val="ListParagraph"/>
+        <w:numPr>
+          <w:ilvl w:val="2"/>
+          <w:numId w:val="2"/>
+        </w:numPr>
+      </w:pPr>
+      <w:r>
+        <w:t xml:space="preserve">Check </w:t>
+      </w:r>
+      <w:r>
+        <w:rPr>
+          <w:b/>
+        </w:rPr>
+        <w:t>Enabled</w:t>
+      </w:r>
+      <w:r>
+        <w:t xml:space="preserve"> then click </w:t>
+      </w:r>
+      <w:r>
+        <w:rPr>
+          <w:b/>
+        </w:rPr>
+        <w:t>OK</w:t>
+      </w:r>
+    </w:p>
+    <w:p>
+      <w:pPr>
+        <w:pStyle w:val="ListParagraph"/>
+        <w:numPr>
+          <w:ilvl w:val="2"/>
+          <w:numId w:val="2"/>
+        </w:numPr>
+      </w:pPr>
+      <w:r>
+        <w:t xml:space="preserve">Click the </w:t>
+      </w:r>
+      <w:r>
+        <w:rPr>
+          <w:b/>
+        </w:rPr>
+        <w:t>Actions</w:t>
+      </w:r>
+      <w:r>
+        <w:t xml:space="preserve"> tab</w:t>
+      </w:r>
+    </w:p>
+    <w:p>
+      <w:pPr>
+        <w:pStyle w:val="ListParagraph"/>
+        <w:numPr>
+          <w:ilvl w:val="2"/>
+          <w:numId w:val="2"/>
+        </w:numPr>
+      </w:pPr>
+      <w:r>
+        <w:t xml:space="preserve">Click </w:t>
+      </w:r>
+      <w:r>
+        <w:rPr>
+          <w:b/>
+        </w:rPr>
+        <w:t>New…</w:t>
+      </w:r>
+      <w:r>
+        <w:t xml:space="preserve"> button</w:t>
+      </w:r>
+    </w:p>
+    <w:p>
+      <w:pPr>
+        <w:pStyle w:val="ListParagraph"/>
+        <w:numPr>
+          <w:ilvl w:val="2"/>
+          <w:numId w:val="2"/>
+        </w:numPr>
+      </w:pPr>
+      <w:r>
         <w:t xml:space="preserve">Type </w:t>
       </w:r>
-      <w:r>
-        <w:rPr>
-          <w:b/>
-        </w:rPr>
-        <w:t>C:\Users\Administrator\Documents\usage-to-gainsight.ps1</w:t>
-      </w:r>
-      <w:r>
-        <w:t xml:space="preserve"> and hit Enter. Look for “Successfully uploaded usage&lt;n&gt;.csv” in the output. If you see “Failed to upload”, contact Nate Stuyvesant.</w:t>
-      </w:r>
-    </w:p>
-    <w:p>
-      <w:pPr>
-        <w:pStyle w:val="ListParagraph"/>
-        <w:numPr>
-          <w:ilvl w:val="0"/>
-          <w:numId w:val="2"/>
-        </w:numPr>
-      </w:pPr>
-      <w:r>
-        <w:t xml:space="preserve">Open </w:t>
-      </w:r>
-      <w:r>
-        <w:rPr>
-          <w:b/>
-        </w:rPr>
-        <w:t>Control Panel</w:t>
-      </w:r>
-      <w:r>
-        <w:t xml:space="preserve"> -&gt; </w:t>
-      </w:r>
-      <w:r>
-        <w:rPr>
-          <w:b/>
-        </w:rPr>
-        <w:t>Administrative Tools</w:t>
-      </w:r>
-      <w:r>
-        <w:t xml:space="preserve"> -&gt; </w:t>
-      </w:r>
-      <w:r>
-        <w:rPr>
-          <w:b/>
-        </w:rPr>
-        <w:t>Task Scheduler</w:t>
-      </w:r>
-    </w:p>
-    <w:p>
-      <w:pPr>
-        <w:pStyle w:val="ListParagraph"/>
-        <w:numPr>
-          <w:ilvl w:val="1"/>
-          <w:numId w:val="2"/>
-        </w:numPr>
-      </w:pPr>
-      <w:r>
-        <w:rPr>
-          <w:b/>
-        </w:rPr>
-        <w:t>Action</w:t>
-      </w:r>
-      <w:r>
-        <w:t xml:space="preserve"> menu -&gt; </w:t>
-      </w:r>
-      <w:r>
-        <w:rPr>
-          <w:b/>
-        </w:rPr>
-        <w:t>Create Task</w:t>
-      </w:r>
-    </w:p>
-    <w:p>
-      <w:pPr>
-        <w:pStyle w:val="ListParagraph"/>
-        <w:numPr>
-          <w:ilvl w:val="2"/>
-          <w:numId w:val="2"/>
-        </w:numPr>
-      </w:pPr>
-      <w:r>
-        <w:t xml:space="preserve">In the </w:t>
-      </w:r>
-      <w:r>
-        <w:rPr>
-          <w:b/>
-        </w:rPr>
-        <w:t>Create Task</w:t>
-      </w:r>
-      <w:r>
-        <w:t xml:space="preserve"> dialog, set the </w:t>
-      </w:r>
-      <w:r>
-        <w:rPr>
-          <w:b/>
-        </w:rPr>
-        <w:t>Name</w:t>
-      </w:r>
-      <w:r>
-        <w:t xml:space="preserve"> field to </w:t>
-      </w:r>
-      <w:r>
-        <w:rPr>
-          <w:b/>
-        </w:rPr>
-        <w:t>Upload Usage</w:t>
-      </w:r>
-    </w:p>
-    <w:p>
-      <w:pPr>
-        <w:pStyle w:val="ListParagraph"/>
-        <w:numPr>
-          <w:ilvl w:val="2"/>
-          <w:numId w:val="2"/>
-        </w:numPr>
-      </w:pPr>
-      <w:r>
-        <w:t xml:space="preserve">Check </w:t>
-      </w:r>
-      <w:r>
-        <w:rPr>
-          <w:b/>
-        </w:rPr>
-        <w:t>Run whether user is logged on or not</w:t>
-      </w:r>
-    </w:p>
-    <w:p>
-      <w:pPr>
-        <w:pStyle w:val="ListParagraph"/>
-        <w:numPr>
-          <w:ilvl w:val="2"/>
-          <w:numId w:val="2"/>
-        </w:numPr>
-      </w:pPr>
-      <w:r>
-        <w:t xml:space="preserve">Click the </w:t>
-      </w:r>
-      <w:r>
-        <w:rPr>
-          <w:b/>
-        </w:rPr>
-        <w:t>Triggers</w:t>
-      </w:r>
-      <w:r>
-        <w:t xml:space="preserve"> tab</w:t>
-      </w:r>
-    </w:p>
-    <w:p>
-      <w:pPr>
-        <w:pStyle w:val="ListParagraph"/>
-        <w:numPr>
-          <w:ilvl w:val="2"/>
-          <w:numId w:val="2"/>
-        </w:numPr>
-      </w:pPr>
-      <w:r>
-        <w:t xml:space="preserve">Click </w:t>
-      </w:r>
-      <w:r>
-        <w:rPr>
-          <w:b/>
-        </w:rPr>
-        <w:t>New…</w:t>
-      </w:r>
-      <w:r>
-        <w:t xml:space="preserve"> button</w:t>
-      </w:r>
-    </w:p>
-    <w:p>
-      <w:pPr>
-        <w:pStyle w:val="ListParagraph"/>
-        <w:numPr>
-          <w:ilvl w:val="2"/>
-          <w:numId w:val="2"/>
-        </w:numPr>
-      </w:pPr>
-      <w:r>
-        <w:t xml:space="preserve">Select the </w:t>
-      </w:r>
-      <w:r>
-        <w:rPr>
-          <w:b/>
-        </w:rPr>
-        <w:t>Daily</w:t>
-      </w:r>
-      <w:r>
-        <w:t xml:space="preserve"> radio button and select a convenient time to run the script (doesn’t matter but better if it’s not when the MCM gets upgrades)</w:t>
-      </w:r>
-    </w:p>
-    <w:p>
-      <w:pPr>
-        <w:pStyle w:val="ListParagraph"/>
-        <w:numPr>
-          <w:ilvl w:val="2"/>
-          <w:numId w:val="2"/>
-        </w:numPr>
-      </w:pPr>
-      <w:r>
-        <w:t xml:space="preserve">Check </w:t>
-      </w:r>
-      <w:r>
-        <w:rPr>
-          <w:b/>
-        </w:rPr>
-        <w:t>Enabled</w:t>
-      </w:r>
-      <w:r>
-        <w:t xml:space="preserve"> then click </w:t>
-      </w:r>
-      <w:r>
-        <w:rPr>
-          <w:b/>
-        </w:rPr>
-        <w:t>OK</w:t>
-      </w:r>
-    </w:p>
-    <w:p>
-      <w:pPr>
-        <w:pStyle w:val="ListParagraph"/>
-        <w:numPr>
-          <w:ilvl w:val="2"/>
-          <w:numId w:val="2"/>
-        </w:numPr>
-      </w:pPr>
-      <w:r>
-        <w:t xml:space="preserve">Click the </w:t>
-      </w:r>
-      <w:r>
-        <w:rPr>
-          <w:b/>
-        </w:rPr>
-        <w:t>Actions</w:t>
-      </w:r>
-      <w:r>
-        <w:t xml:space="preserve"> tab</w:t>
-      </w:r>
-    </w:p>
-    <w:p>
-      <w:pPr>
-        <w:pStyle w:val="ListParagraph"/>
-        <w:numPr>
-          <w:ilvl w:val="2"/>
-          <w:numId w:val="2"/>
-        </w:numPr>
-      </w:pPr>
-      <w:r>
-        <w:t xml:space="preserve">Click </w:t>
-      </w:r>
-      <w:r>
-        <w:rPr>
-          <w:b/>
-        </w:rPr>
-        <w:t>New…</w:t>
-      </w:r>
-      <w:r>
-        <w:t xml:space="preserve"> button</w:t>
-      </w:r>
-    </w:p>
-    <w:p>
-      <w:pPr>
-        <w:pStyle w:val="ListParagraph"/>
-        <w:numPr>
-          <w:ilvl w:val="2"/>
-          <w:numId w:val="2"/>
-        </w:numPr>
-      </w:pPr>
-      <w:r>
-        <w:t xml:space="preserve">Type </w:t>
-      </w:r>
+      <w:proofErr w:type="spellStart"/>
       <w:r>
         <w:rPr>
           <w:b/>
         </w:rPr>
         <w:t>Powershell</w:t>
       </w:r>
+      <w:proofErr w:type="spellEnd"/>
       <w:r>
         <w:t xml:space="preserve"> in the </w:t>
       </w:r>

</xml_diff>